<commit_message>
Tue Sep 13 02:01:37 PM CEST 2022
</commit_message>
<xml_diff>
--- a/Thesis/Medforfattererklæring.docx
+++ b/Thesis/Medforfattererklæring.docx
@@ -360,7 +360,19 @@
                 <w:szCs w:val="22"/>
                 <w:lang w:val="nb-NO" w:bidi="ar-SA"/>
               </w:rPr>
-              <w:t>Erklæring fra medforfatter på følgende artikkel: Beyond Ethnicity: Historical States</w:t>
+              <w:t xml:space="preserve">Erklæring fra medforfatter på følgende artikkel: </w:t>
+            </w:r>
+            <w:r>
+              <w:rPr>
+                <w:rFonts w:cs="Times New Roman"/>
+                <w:b w:val="false"/>
+                <w:bCs w:val="false"/>
+                <w:kern w:val="0"/>
+                <w:sz w:val="22"/>
+                <w:szCs w:val="22"/>
+                <w:lang w:val="nb-NO" w:bidi="ar-SA"/>
+              </w:rPr>
+              <w:t>Communal Violence and the Legacy of Pre-Colonial States</w:t>
             </w:r>
           </w:p>
           <w:p>
@@ -379,11 +391,8 @@
               <w:rPr>
                 <w:rFonts w:cs="Times New Roman"/>
                 <w:kern w:val="0"/>
-                <w:sz w:val="22"/>
-                <w:szCs w:val="22"/>
-                <w:lang w:val="nb-NO" w:bidi="ar-SA"/>
-              </w:rPr>
-              <w:t>and Modern Conflict</w:t>
+                <w:lang w:bidi="ar-SA"/>
+              </w:rPr>
             </w:r>
           </w:p>
           <w:p>
@@ -401,10 +410,33 @@
             <w:r>
               <w:rPr>
                 <w:rFonts w:cs="Times New Roman"/>
+                <w:b w:val="false"/>
+                <w:bCs w:val="false"/>
                 <w:kern w:val="0"/>
                 <w:sz w:val="22"/>
                 <w:szCs w:val="22"/>
                 <w:lang w:val="nb-NO" w:bidi="ar-SA"/>
+              </w:rPr>
+              <w:t>Forfatterne av artikkelen har begge bidratt med teoribygging, skriving og rettskriving av artikkelen.</w:t>
+            </w:r>
+          </w:p>
+          <w:p>
+            <w:pPr>
+              <w:pStyle w:val="Normal"/>
+              <w:widowControl/>
+              <w:spacing w:before="0" w:after="0"/>
+              <w:jc w:val="left"/>
+              <w:rPr>
+                <w:sz w:val="22"/>
+                <w:szCs w:val="22"/>
+                <w:lang w:val="nb-NO"/>
+              </w:rPr>
+            </w:pPr>
+            <w:r>
+              <w:rPr>
+                <w:rFonts w:cs="Times New Roman"/>
+                <w:kern w:val="0"/>
+                <w:lang w:bidi="ar-SA"/>
               </w:rPr>
             </w:r>
           </w:p>
@@ -423,7 +455,7 @@
                 <w:b/>
                 <w:bCs/>
               </w:rPr>
-              <w:t>Contribution</w:t>
+              <w:t>Ole Magnus Theisen</w:t>
             </w:r>
           </w:p>
           <w:p>
@@ -441,7 +473,7 @@
                 <w:b w:val="false"/>
                 <w:bCs w:val="false"/>
               </w:rPr>
-              <w:t>The authors contributed equally in all parts of the paper (conceptualization, theorizing, data assembly, analyses, writing and editing the article).</w:t>
+              <w:t>Theisen har stått for hovedbidraget for teoretisering og skrevet brorparten første halvdel av arikkelen, men også bidratt på andre halvdel.</w:t>
             </w:r>
           </w:p>
           <w:p>
@@ -476,7 +508,7 @@
                 <w:b/>
                 <w:bCs/>
               </w:rPr>
-              <w:t>Consent</w:t>
+              <w:t>Marius Swane Wishman</w:t>
             </w:r>
           </w:p>
           <w:p>
@@ -494,7 +526,60 @@
                 <w:b w:val="false"/>
                 <w:bCs w:val="false"/>
               </w:rPr>
-              <w:t>By signing I consent to the article in question being used as part Marius Swane Wishmans PhD thesis.</w:t>
+              <w:t>Wishman har stått for data-design, -innsamling og -strukturering, analyser og skrevet brorparten av andre halvdel, men også bidratt på første halvdel.</w:t>
+            </w:r>
+          </w:p>
+          <w:p>
+            <w:pPr>
+              <w:pStyle w:val="Normal"/>
+              <w:jc w:val="both"/>
+              <w:rPr>
+                <w:b w:val="false"/>
+                <w:b w:val="false"/>
+                <w:bCs w:val="false"/>
+              </w:rPr>
+            </w:pPr>
+            <w:r>
+              <w:rPr>
+                <w:b w:val="false"/>
+                <w:bCs w:val="false"/>
+              </w:rPr>
+            </w:r>
+          </w:p>
+          <w:p>
+            <w:pPr>
+              <w:pStyle w:val="Normal"/>
+              <w:jc w:val="both"/>
+              <w:rPr>
+                <w:b/>
+                <w:b/>
+                <w:bCs/>
+              </w:rPr>
+            </w:pPr>
+            <w:r>
+              <w:rPr>
+                <w:b/>
+                <w:bCs/>
+              </w:rPr>
+              <w:t>Samtykke</w:t>
+            </w:r>
+          </w:p>
+          <w:p>
+            <w:pPr>
+              <w:pStyle w:val="Normal"/>
+              <w:jc w:val="both"/>
+              <w:rPr>
+                <w:b w:val="false"/>
+                <w:b w:val="false"/>
+                <w:bCs w:val="false"/>
+              </w:rPr>
+            </w:pPr>
+            <w:r>
+              <w:rPr>
+                <w:b w:val="false"/>
+                <w:bCs w:val="false"/>
+              </w:rPr>
+              <w:t>Undertegnede samtykker herved til at nevnte artikkel brukes som del av doktorgradsavhandlingen til Marius Swane Wishman.</w:t>
             </w:r>
           </w:p>
           <w:p>
@@ -737,7 +822,7 @@
     </w:pPr>
     <w:sdt>
       <w:sdtPr>
-        <w:id w:val="1066149563"/>
+        <w:id w:val="66462379"/>
         <w:placeholder>
           <w:docPart w:val="1779C30C37BC465FB01C3DE93D1021C7"/>
         </w:placeholder>

</xml_diff>